<commit_message>
Update strata management resume with ACOP qualifications
</commit_message>
<xml_diff>
--- a/2025/specialized_resumes/docx/strata_admin_resume.docx
+++ b/2025/specialized_resumes/docx/strata_admin_resume.docx
@@ -20,7 +20,7 @@
         <w:rPr>
           <w:b/>
         </w:rPr>
-        <w:t xml:space="preserve">Strata Management / Administrative Assistant</w:t>
+        <w:t xml:space="preserve">Strata Management Professional</w:t>
       </w:r>
     </w:p>
     <w:p>
@@ -69,58 +69,91 @@
       <w:r>
         <w:t xml:space="preserve">Edmondson Park, Sydney NSW 2174, Australia</w:t>
       </w:r>
-      <w:r>
-        <w:br/>
-      </w:r>
+    </w:p>
+    <w:p>
+      <w:pPr>
+        <w:pStyle w:val="Heading2"/>
+      </w:pPr>
+      <w:bookmarkStart w:id="21" w:name="professional-summary"/>
+      <w:r>
+        <w:t xml:space="preserve">PROFESSIONAL SUMMARY</w:t>
+      </w:r>
+      <w:bookmarkEnd w:id="21"/>
+    </w:p>
+    <w:p>
+      <w:pPr>
+        <w:pStyle w:val="FirstParagraph"/>
+      </w:pPr>
+      <w:r>
+        <w:t xml:space="preserve">Detail-oriented Strata Management Professional with a Certificate of Registration (Strata Management) and Certificate IV in Strata Community Management from ACOP. Combines strong administrative capabilities with excellent interpersonal skills to deliver exceptional service in strata environments. Experienced in managing documentation, coordinating maintenance, and ensuring compliance with regulatory requirements. Demonstrates exceptional organisational abilities, attention to detail, and commitment to maintaining positive client relationships.</w:t>
+      </w:r>
+    </w:p>
+    <w:p>
+      <w:pPr>
+        <w:pStyle w:val="Heading2"/>
+      </w:pPr>
+      <w:bookmarkStart w:id="22" w:name="education-certifications"/>
+      <w:r>
+        <w:t xml:space="preserve">EDUCATION &amp; CERTIFICATIONS</w:t>
+      </w:r>
+      <w:bookmarkEnd w:id="22"/>
+    </w:p>
+    <w:p>
+      <w:pPr>
+        <w:pStyle w:val="FirstParagraph"/>
+      </w:pPr>
       <w:r>
         <w:rPr>
           <w:b/>
         </w:rPr>
-        <w:t xml:space="preserve">LinkedIn:</w:t>
-      </w:r>
-      <w:r>
-        <w:t xml:space="preserve"> </w:t>
-      </w:r>
-      <w:hyperlink r:id="rId21">
-        <w:r>
-          <w:rPr>
-            <w:rStyle w:val="Hyperlink"/>
-          </w:rPr>
-          <w:t xml:space="preserve">linkedin.com/in/armin-marth</w:t>
-        </w:r>
-      </w:hyperlink>
-    </w:p>
-    <w:p>
-      <w:pPr>
-        <w:pStyle w:val="Heading2"/>
-      </w:pPr>
-      <w:bookmarkStart w:id="22" w:name="professional-summary"/>
-      <w:r>
-        <w:t xml:space="preserve">PROFESSIONAL SUMMARY</w:t>
-      </w:r>
-      <w:bookmarkEnd w:id="22"/>
-    </w:p>
-    <w:p>
-      <w:pPr>
-        <w:pStyle w:val="FirstParagraph"/>
-      </w:pPr>
-      <w:r>
-        <w:t xml:space="preserve">Detail-oriented Administrative Professional with extensive experience in strata management, administrative support, and small business operations. Demonstrates exceptional organisational skills, attention to detail, and ability to manage multiple priorities in fast-paced environments. Combines strong communication abilities with technical proficiency to streamline administrative processes and enhance operational efficiency. Committed to providing outstanding client service and maintaining accurate documentation and records.</w:t>
-      </w:r>
-    </w:p>
-    <w:p>
-      <w:pPr>
-        <w:pStyle w:val="Heading2"/>
-      </w:pPr>
-      <w:bookmarkStart w:id="23" w:name="education"/>
-      <w:r>
-        <w:t xml:space="preserve">EDUCATION</w:t>
-      </w:r>
-      <w:bookmarkEnd w:id="23"/>
-    </w:p>
-    <w:p>
-      <w:pPr>
-        <w:pStyle w:val="FirstParagraph"/>
+        <w:t xml:space="preserve">Australian College of Professionals (ACOP), NSW</w:t>
+      </w:r>
+      <w:r>
+        <w:t xml:space="preserve"> </w:t>
+      </w:r>
+      <w:r>
+        <w:t xml:space="preserve">- CPP40521 Certificate IV in Strata Community Management, 2025</w:t>
+      </w:r>
+      <w:r>
+        <w:t xml:space="preserve"> </w:t>
+      </w:r>
+      <w:r>
+        <w:t xml:space="preserve">- Certificate of Registration (Strata Management), 2024</w:t>
+      </w:r>
+      <w:r>
+        <w:t xml:space="preserve"> </w:t>
+      </w:r>
+      <w:r>
+        <w:t xml:space="preserve">- BSBWHS307: Apply knowledge of WHS laws in the workplace</w:t>
+      </w:r>
+      <w:r>
+        <w:t xml:space="preserve"> </w:t>
+      </w:r>
+      <w:r>
+        <w:t xml:space="preserve">- CPPSCM3020: Source and extract information from strata plans</w:t>
+      </w:r>
+      <w:r>
+        <w:t xml:space="preserve"> </w:t>
+      </w:r>
+      <w:r>
+        <w:t xml:space="preserve">- CPPSCM4009: Access and interpret legislation in strata community management</w:t>
+      </w:r>
+      <w:r>
+        <w:t xml:space="preserve"> </w:t>
+      </w:r>
+      <w:r>
+        <w:t xml:space="preserve">- CPPSCM4028: Identify and analyse risks in strata community management</w:t>
+      </w:r>
+      <w:r>
+        <w:t xml:space="preserve"> </w:t>
+      </w:r>
+      <w:r>
+        <w:t xml:space="preserve">- CPPSCM3017: Work effectively in strata community management</w:t>
+      </w:r>
+    </w:p>
+    <w:p>
+      <w:pPr>
+        <w:pStyle w:val="BodyText"/>
       </w:pPr>
       <w:r>
         <w:rPr>
@@ -132,51 +165,75 @@
         <w:t xml:space="preserve"> </w:t>
       </w:r>
       <w:r>
-        <w:t xml:space="preserve">- Certificate IV in Project Management Practice, 2023</w:t>
-      </w:r>
-      <w:r>
-        <w:t xml:space="preserve"> </w:t>
-      </w:r>
-      <w:r>
-        <w:t xml:space="preserve">- Certificate IV in Information Technology, 2023</w:t>
-      </w:r>
-      <w:r>
-        <w:t xml:space="preserve"> </w:t>
-      </w:r>
-      <w:r>
-        <w:t xml:space="preserve">- Certificate IV in Cyber Security, 2023</w:t>
-      </w:r>
-    </w:p>
-    <w:p>
-      <w:pPr>
-        <w:pStyle w:val="BodyText"/>
+        <w:t xml:space="preserve">- TAFE Statement in Accidental Counselling, 2020</w:t>
+      </w:r>
+      <w:r>
+        <w:t xml:space="preserve"> </w:t>
+      </w:r>
+      <w:r>
+        <w:t xml:space="preserve">- Certificate IV in Project Management Practice, 2018</w:t>
+      </w:r>
+      <w:r>
+        <w:t xml:space="preserve"> </w:t>
+      </w:r>
+      <w:r>
+        <w:t xml:space="preserve">- Certificate IV in Information Technology, 2007</w:t>
+      </w:r>
+    </w:p>
+    <w:p>
+      <w:pPr>
+        <w:pStyle w:val="Heading2"/>
+      </w:pPr>
+      <w:bookmarkStart w:id="23" w:name="key-skills"/>
+      <w:r>
+        <w:t xml:space="preserve">KEY SKILLS</w:t>
+      </w:r>
+      <w:bookmarkEnd w:id="23"/>
+    </w:p>
+    <w:p>
+      <w:pPr>
+        <w:pStyle w:val="FirstParagraph"/>
       </w:pPr>
       <w:r>
         <w:rPr>
           <w:b/>
         </w:rPr>
-        <w:t xml:space="preserve">Additional Training</w:t>
-      </w:r>
-      <w:r>
-        <w:t xml:space="preserve"> </w:t>
-      </w:r>
-      <w:r>
-        <w:t xml:space="preserve">- TAFE Statement in Accidental Counselling, 2020</w:t>
-      </w:r>
-    </w:p>
-    <w:p>
-      <w:pPr>
-        <w:pStyle w:val="Heading2"/>
-      </w:pPr>
-      <w:bookmarkStart w:id="24" w:name="relevant-skills"/>
-      <w:r>
-        <w:t xml:space="preserve">RELEVANT SKILLS</w:t>
-      </w:r>
-      <w:bookmarkEnd w:id="24"/>
-    </w:p>
-    <w:p>
-      <w:pPr>
-        <w:pStyle w:val="FirstParagraph"/>
+        <w:t xml:space="preserve">Strata Management:</w:t>
+      </w:r>
+      <w:r>
+        <w:t xml:space="preserve"> </w:t>
+      </w:r>
+      <w:r>
+        <w:t xml:space="preserve">- Strata plan interpretation and analysis</w:t>
+      </w:r>
+      <w:r>
+        <w:t xml:space="preserve"> </w:t>
+      </w:r>
+      <w:r>
+        <w:t xml:space="preserve">- Strata legislation knowledge and application</w:t>
+      </w:r>
+      <w:r>
+        <w:t xml:space="preserve"> </w:t>
+      </w:r>
+      <w:r>
+        <w:t xml:space="preserve">- Risk identification and management in strata communities</w:t>
+      </w:r>
+      <w:r>
+        <w:t xml:space="preserve"> </w:t>
+      </w:r>
+      <w:r>
+        <w:t xml:space="preserve">- WHS laws application in strata environments</w:t>
+      </w:r>
+      <w:r>
+        <w:t xml:space="preserve"> </w:t>
+      </w:r>
+      <w:r>
+        <w:t xml:space="preserve">- Effective communication in strata community management</w:t>
+      </w:r>
+    </w:p>
+    <w:p>
+      <w:pPr>
+        <w:pStyle w:val="BodyText"/>
       </w:pPr>
       <w:r>
         <w:rPr>
@@ -194,78 +251,25 @@
         <w:t xml:space="preserve"> </w:t>
       </w:r>
       <w:r>
+        <w:t xml:space="preserve">- Regulatory compliance and record-keeping</w:t>
+      </w:r>
+      <w:r>
+        <w:t xml:space="preserve"> </w:t>
+      </w:r>
+      <w:r>
+        <w:t xml:space="preserve">- Meeting coordination and minute-taking</w:t>
+      </w:r>
+      <w:r>
+        <w:t xml:space="preserve"> </w:t>
+      </w:r>
+      <w:r>
         <w:t xml:space="preserve">- Client relationship management</w:t>
       </w:r>
       <w:r>
         <w:t xml:space="preserve"> </w:t>
       </w:r>
       <w:r>
-        <w:t xml:space="preserve">- Meeting coordination and minute-taking</w:t>
-      </w:r>
-      <w:r>
-        <w:t xml:space="preserve"> </w:t>
-      </w:r>
-      <w:r>
-        <w:t xml:space="preserve">- Data entry and records management</w:t>
-      </w:r>
-      <w:r>
-        <w:t xml:space="preserve"> </w:t>
-      </w:r>
-      <w:r>
-        <w:t xml:space="preserve">- Office equipment operation and maintenance</w:t>
-      </w:r>
-      <w:r>
-        <w:t xml:space="preserve"> </w:t>
-      </w:r>
-      <w:r>
-        <w:t xml:space="preserve">- Administrative process improvement</w:t>
-      </w:r>
-    </w:p>
-    <w:p>
-      <w:pPr>
-        <w:pStyle w:val="BodyText"/>
-      </w:pPr>
-      <w:r>
-        <w:rPr>
-          <w:b/>
-        </w:rPr>
-        <w:t xml:space="preserve">Strata Management Support:</w:t>
-      </w:r>
-      <w:r>
-        <w:t xml:space="preserve"> </w:t>
-      </w:r>
-      <w:r>
-        <w:t xml:space="preserve">- Strata documentation processing</w:t>
-      </w:r>
-      <w:r>
-        <w:t xml:space="preserve"> </w:t>
-      </w:r>
-      <w:r>
-        <w:t xml:space="preserve">- Owner and tenant communication</w:t>
-      </w:r>
-      <w:r>
-        <w:t xml:space="preserve"> </w:t>
-      </w:r>
-      <w:r>
-        <w:t xml:space="preserve">- Maintenance request coordination</w:t>
-      </w:r>
-      <w:r>
-        <w:t xml:space="preserve"> </w:t>
-      </w:r>
-      <w:r>
-        <w:t xml:space="preserve">- Compliance documentation management</w:t>
-      </w:r>
-      <w:r>
-        <w:t xml:space="preserve"> </w:t>
-      </w:r>
-      <w:r>
-        <w:t xml:space="preserve">- Committee meeting support</w:t>
-      </w:r>
-      <w:r>
-        <w:t xml:space="preserve"> </w:t>
-      </w:r>
-      <w:r>
-        <w:t xml:space="preserve">- Levy and payment processing</w:t>
+        <w:t xml:space="preserve">- Process improvement and workflow optimisation</w:t>
       </w:r>
     </w:p>
     <w:p>
@@ -282,58 +286,52 @@
         <w:t xml:space="preserve"> </w:t>
       </w:r>
       <w:r>
+        <w:t xml:space="preserve">- Strata management software</w:t>
+      </w:r>
+      <w:r>
+        <w:t xml:space="preserve"> </w:t>
+      </w:r>
+      <w:r>
         <w:t xml:space="preserve">- Microsoft Office Suite (Word, Excel, Outlook, PowerPoint)</w:t>
       </w:r>
       <w:r>
         <w:t xml:space="preserve"> </w:t>
       </w:r>
       <w:r>
-        <w:t xml:space="preserve">- Property management software</w:t>
-      </w:r>
-      <w:r>
-        <w:t xml:space="preserve"> </w:t>
-      </w:r>
-      <w:r>
-        <w:t xml:space="preserve">- Database management</w:t>
-      </w:r>
-      <w:r>
-        <w:t xml:space="preserve"> </w:t>
-      </w:r>
-      <w:r>
-        <w:t xml:space="preserve">- Digital filing systems</w:t>
-      </w:r>
-      <w:r>
-        <w:t xml:space="preserve"> </w:t>
-      </w:r>
-      <w:r>
-        <w:t xml:space="preserve">- Client relationship management (CRM) systems</w:t>
-      </w:r>
-      <w:r>
-        <w:t xml:space="preserve"> </w:t>
-      </w:r>
-      <w:r>
-        <w:t xml:space="preserve">- Virtual meeting platforms</w:t>
+        <w:t xml:space="preserve">- Database management and CRM systems</w:t>
+      </w:r>
+      <w:r>
+        <w:t xml:space="preserve"> </w:t>
+      </w:r>
+      <w:r>
+        <w:t xml:space="preserve">- Digital filing and document control systems</w:t>
+      </w:r>
+      <w:r>
+        <w:t xml:space="preserve"> </w:t>
+      </w:r>
+      <w:r>
+        <w:t xml:space="preserve">- Project management tools</w:t>
       </w:r>
     </w:p>
     <w:p>
       <w:pPr>
         <w:pStyle w:val="Heading2"/>
       </w:pPr>
-      <w:bookmarkStart w:id="25" w:name="professional-experience"/>
+      <w:bookmarkStart w:id="24" w:name="professional-experience"/>
       <w:r>
         <w:t xml:space="preserve">PROFESSIONAL EXPERIENCE</w:t>
       </w:r>
+      <w:bookmarkEnd w:id="24"/>
+    </w:p>
+    <w:p>
+      <w:pPr>
+        <w:pStyle w:val="Heading3"/>
+      </w:pPr>
+      <w:bookmarkStart w:id="25" w:name="Xd361a4cc65b05ceb44cc9240f99fe4cbde92477"/>
+      <w:r>
+        <w:t xml:space="preserve">Self-Employed Administrative Consultant, Sydney, NSW</w:t>
+      </w:r>
       <w:bookmarkEnd w:id="25"/>
-    </w:p>
-    <w:p>
-      <w:pPr>
-        <w:pStyle w:val="Heading3"/>
-      </w:pPr>
-      <w:bookmarkStart w:id="26" w:name="X3dcbc631b9e8994c7eb90e879f33c93866ad5a7"/>
-      <w:r>
-        <w:t xml:space="preserve">Self-Employed Business Administrator, Sydney, NSW</w:t>
-      </w:r>
-      <w:bookmarkEnd w:id="26"/>
     </w:p>
     <w:p>
       <w:pPr>
@@ -343,7 +341,7 @@
         <w:rPr>
           <w:b/>
         </w:rPr>
-        <w:t xml:space="preserve">Administrative Consultant</w:t>
+        <w:t xml:space="preserve">Administrative Specialist</w:t>
       </w:r>
       <w:r>
         <w:t xml:space="preserve"> </w:t>
@@ -355,7 +353,13 @@
         <w:t xml:space="preserve"> </w:t>
       </w:r>
       <w:r>
-        <w:t xml:space="preserve">- Provided comprehensive administrative support to small businesses, helping streamline their operations and documentation processes</w:t>
+        <w:t xml:space="preserve">- Provided comprehensive administrative support to small businesses, including strata management companies</w:t>
+      </w:r>
+      <w:r>
+        <w:t xml:space="preserve"> </w:t>
+      </w:r>
+      <w:r>
+        <w:t xml:space="preserve">- Developed and implemented efficient document management systems tailored to strata operations and documentation processes</w:t>
       </w:r>
       <w:r>
         <w:t xml:space="preserve"> </w:t>
@@ -428,11 +432,11 @@
       <w:pPr>
         <w:pStyle w:val="Heading3"/>
       </w:pPr>
-      <w:bookmarkStart w:id="27" w:name="combined-strata-sydney-nsw"/>
+      <w:bookmarkStart w:id="26" w:name="combined-strata-sydney-nsw"/>
       <w:r>
         <w:t xml:space="preserve">Combined Strata, Sydney, NSW</w:t>
       </w:r>
-      <w:bookmarkEnd w:id="27"/>
+      <w:bookmarkEnd w:id="26"/>
     </w:p>
     <w:p>
       <w:pPr>
@@ -503,11 +507,11 @@
       <w:pPr>
         <w:pStyle w:val="Heading3"/>
       </w:pPr>
-      <w:bookmarkStart w:id="28" w:name="X936db00bd433b1f2677abca5443a2cf6c090f2b"/>
+      <w:bookmarkStart w:id="27" w:name="X936db00bd433b1f2677abca5443a2cf6c090f2b"/>
       <w:r>
         <w:t xml:space="preserve">ASHM (Non-profit organisation for health professionals), Sydney, NSW</w:t>
       </w:r>
-      <w:bookmarkEnd w:id="28"/>
+      <w:bookmarkEnd w:id="27"/>
     </w:p>
     <w:p>
       <w:pPr>
@@ -566,11 +570,11 @@
       <w:pPr>
         <w:pStyle w:val="Heading3"/>
       </w:pPr>
-      <w:bookmarkStart w:id="29" w:name="medical-director-pty-ltd-sydney-nsw"/>
+      <w:bookmarkStart w:id="28" w:name="medical-director-pty-ltd-sydney-nsw"/>
       <w:r>
         <w:t xml:space="preserve">Medical Director Pty Ltd, Sydney, NSW</w:t>
       </w:r>
-      <w:bookmarkEnd w:id="29"/>
+      <w:bookmarkEnd w:id="28"/>
     </w:p>
     <w:p>
       <w:pPr>
@@ -623,11 +627,11 @@
       <w:pPr>
         <w:pStyle w:val="Heading3"/>
       </w:pPr>
-      <w:bookmarkStart w:id="30" w:name="cns-health-pty-ltd-sydney-nsw"/>
+      <w:bookmarkStart w:id="29" w:name="cns-health-pty-ltd-sydney-nsw"/>
       <w:r>
         <w:t xml:space="preserve">CNS Health Pty Ltd, Sydney, NSW</w:t>
       </w:r>
-      <w:bookmarkEnd w:id="30"/>
+      <w:bookmarkEnd w:id="29"/>
     </w:p>
     <w:p>
       <w:pPr>
@@ -680,11 +684,11 @@
       <w:pPr>
         <w:pStyle w:val="Heading3"/>
       </w:pPr>
-      <w:bookmarkStart w:id="31" w:name="X3f8fb1ab9d1ae6f5181ee1b373a35452cc44524"/>
+      <w:bookmarkStart w:id="30" w:name="X3f8fb1ab9d1ae6f5181ee1b373a35452cc44524"/>
       <w:r>
         <w:t xml:space="preserve">Mednetwork Systems Pty Ltd / Medilink Solutions</w:t>
       </w:r>
-      <w:bookmarkEnd w:id="31"/>
+      <w:bookmarkEnd w:id="30"/>
     </w:p>
     <w:p>
       <w:pPr>
@@ -737,11 +741,11 @@
       <w:pPr>
         <w:pStyle w:val="Heading2"/>
       </w:pPr>
-      <w:bookmarkStart w:id="32" w:name="additional-skills"/>
+      <w:bookmarkStart w:id="31" w:name="additional-skills"/>
       <w:r>
         <w:t xml:space="preserve">ADDITIONAL SKILLS</w:t>
       </w:r>
-      <w:bookmarkEnd w:id="32"/>
+      <w:bookmarkEnd w:id="31"/>
     </w:p>
     <w:p>
       <w:pPr>
@@ -843,11 +847,11 @@
       <w:pPr>
         <w:pStyle w:val="Heading2"/>
       </w:pPr>
-      <w:bookmarkStart w:id="33" w:name="volunteer-experience"/>
+      <w:bookmarkStart w:id="32" w:name="volunteer-experience"/>
       <w:r>
         <w:t xml:space="preserve">VOLUNTEER EXPERIENCE</w:t>
       </w:r>
-      <w:bookmarkEnd w:id="33"/>
+      <w:bookmarkEnd w:id="32"/>
     </w:p>
     <w:p>
       <w:pPr>
@@ -909,11 +913,11 @@
       <w:pPr>
         <w:pStyle w:val="Heading2"/>
       </w:pPr>
-      <w:bookmarkStart w:id="34" w:name="references"/>
+      <w:bookmarkStart w:id="33" w:name="references"/>
       <w:r>
         <w:t xml:space="preserve">REFERENCES</w:t>
       </w:r>
-      <w:bookmarkEnd w:id="34"/>
+      <w:bookmarkEnd w:id="33"/>
     </w:p>
     <w:p>
       <w:pPr>

</xml_diff>